<commit_message>
hello darkness my old friend
</commit_message>
<xml_diff>
--- a/ECE 222/LEC 6 IO Organization.docx
+++ b/ECE 222/LEC 6 IO Organization.docx
@@ -544,7 +544,13 @@
         <w:spacing w:line="276" w:lineRule="auto"/>
       </w:pPr>
       <w:r>
-        <w:t xml:space="preserve">E.g. 4 data inputs, use 2 select inputs to choose one </w:t>
+        <w:t xml:space="preserve">E.g. 4 data inputs, use 2 select inputs to choose </w:t>
+      </w:r>
+      <w:r>
+        <w:t>1</w:t>
+      </w:r>
+      <w:r>
+        <w:t xml:space="preserve"> </w:t>
       </w:r>
       <w:r>
         <w:t xml:space="preserve">of the 4 </w:t>
@@ -629,7 +635,31 @@
         <w:spacing w:line="276" w:lineRule="auto"/>
       </w:pPr>
       <w:r>
-        <w:t>The bus carries 3 signals – address, data, control</w:t>
+        <w:t xml:space="preserve">The bus carries 3 signals – </w:t>
+      </w:r>
+      <w:r>
+        <w:rPr>
+          <w:u w:val="single"/>
+        </w:rPr>
+        <w:t>address</w:t>
+      </w:r>
+      <w:r>
+        <w:t xml:space="preserve">, </w:t>
+      </w:r>
+      <w:r>
+        <w:rPr>
+          <w:u w:val="single"/>
+        </w:rPr>
+        <w:t>data</w:t>
+      </w:r>
+      <w:r>
+        <w:t xml:space="preserve">, </w:t>
+      </w:r>
+      <w:r>
+        <w:rPr>
+          <w:u w:val="single"/>
+        </w:rPr>
+        <w:t>control</w:t>
       </w:r>
     </w:p>
     <w:p>
@@ -2065,7 +2095,10 @@
         <w:spacing w:line="276" w:lineRule="auto"/>
       </w:pPr>
       <w:r>
-        <w:t>Leave nodes are I/O devices</w:t>
+        <w:t>Leaf</w:t>
+      </w:r>
+      <w:r>
+        <w:t xml:space="preserve"> nodes are I/O devices</w:t>
       </w:r>
     </w:p>
     <w:p>
@@ -2227,6 +2260,38 @@
         <w:spacing w:line="276" w:lineRule="auto"/>
       </w:pPr>
       <w:r>
+        <w:t xml:space="preserve">PCI bus connected to processor via </w:t>
+      </w:r>
+      <w:r>
+        <w:rPr>
+          <w:u w:val="single"/>
+        </w:rPr>
+        <w:t>bridge</w:t>
+      </w:r>
+    </w:p>
+    <w:p>
+      <w:pPr>
+        <w:pStyle w:val="ListParagraph"/>
+        <w:numPr>
+          <w:ilvl w:val="3"/>
+          <w:numId w:val="7"/>
+        </w:numPr>
+        <w:spacing w:line="276" w:lineRule="auto"/>
+      </w:pPr>
+      <w:r>
+        <w:t>Has a port to the main memory</w:t>
+      </w:r>
+    </w:p>
+    <w:p>
+      <w:pPr>
+        <w:pStyle w:val="ListParagraph"/>
+        <w:numPr>
+          <w:ilvl w:val="2"/>
+          <w:numId w:val="7"/>
+        </w:numPr>
+        <w:spacing w:line="276" w:lineRule="auto"/>
+      </w:pPr>
+      <w:r>
         <w:t>Initiator = bus master</w:t>
       </w:r>
     </w:p>
@@ -2260,11 +2325,12 @@
       <w:pPr>
         <w:pStyle w:val="ListParagraph"/>
         <w:numPr>
-          <w:ilvl w:val="2"/>
-          <w:numId w:val="7"/>
-        </w:numPr>
-        <w:spacing w:line="276" w:lineRule="auto"/>
-      </w:pPr>
+          <w:ilvl w:val="3"/>
+          <w:numId w:val="7"/>
+        </w:numPr>
+        <w:spacing w:line="276" w:lineRule="auto"/>
+      </w:pPr>
+      <w:bookmarkStart w:id="0" w:name="_GoBack"/>
       <w:r>
         <w:t>Phase = transmission of a single word within a transaction</w:t>
       </w:r>
@@ -2273,7 +2339,7 @@
       <w:pPr>
         <w:pStyle w:val="ListParagraph"/>
         <w:numPr>
-          <w:ilvl w:val="2"/>
+          <w:ilvl w:val="3"/>
           <w:numId w:val="7"/>
         </w:numPr>
         <w:spacing w:line="276" w:lineRule="auto"/>
@@ -2281,6 +2347,7 @@
       <w:r>
         <w:t>Length of transaction is indicated by the length of the FRAME signal</w:t>
       </w:r>
+      <w:bookmarkEnd w:id="0"/>
     </w:p>
     <w:p>
       <w:pPr>
@@ -2453,8 +2520,6 @@
         <w:spacing w:line="276" w:lineRule="auto"/>
         <w:ind w:left="1800"/>
       </w:pPr>
-      <w:bookmarkStart w:id="0" w:name="_GoBack"/>
-      <w:bookmarkEnd w:id="0"/>
     </w:p>
     <w:sectPr>
       <w:pgSz w:w="12240" w:h="15840"/>
@@ -3189,6 +3254,7 @@
   <w:style w:type="character" w:default="1" w:styleId="DefaultParagraphFont">
     <w:name w:val="Default Paragraph Font"/>
     <w:uiPriority w:val="1"/>
+    <w:semiHidden/>
     <w:unhideWhenUsed/>
   </w:style>
   <w:style w:type="table" w:default="1" w:styleId="TableNormal">
@@ -3430,6 +3496,7 @@
   <w:style w:type="character" w:default="1" w:styleId="DefaultParagraphFont">
     <w:name w:val="Default Paragraph Font"/>
     <w:uiPriority w:val="1"/>
+    <w:semiHidden/>
     <w:unhideWhenUsed/>
   </w:style>
   <w:style w:type="table" w:default="1" w:styleId="TableNormal">

</xml_diff>